<commit_message>
Filled out the rest - open for revision
</commit_message>
<xml_diff>
--- a/Documentation/Scope_statement .docx
+++ b/Documentation/Scope_statement .docx
@@ -569,12 +569,7 @@
           </w:p>
           <w:p>
             <w:r>
-              <w:t xml:space="preserve">            9.  Menu-driven program and easy </w:t>
-            </w:r>
-            <w:bookmarkStart w:id="0" w:name="_GoBack"/>
-            <w:bookmarkEnd w:id="0"/>
-            <w:r>
-              <w:t xml:space="preserve">for office receptionist to operate. </w:t>
+              <w:t xml:space="preserve">            9.  Menu-driven program and easy for office receptionist to operate. </w:t>
             </w:r>
           </w:p>
           <w:p>
@@ -701,6 +696,14 @@
                 <w:szCs w:val="24"/>
               </w:rPr>
             </w:pPr>
+            <w:r>
+              <w:rPr>
+                <w:rFonts w:ascii="Times New Roman" w:hAnsi="Times New Roman"/>
+                <w:sz w:val="24"/>
+                <w:szCs w:val="24"/>
+              </w:rPr>
+              <w:t>Database design and implementation</w:t>
+            </w:r>
           </w:p>
           <w:p>
             <w:pPr>
@@ -719,6 +722,14 @@
                 <w:szCs w:val="24"/>
               </w:rPr>
             </w:pPr>
+            <w:r>
+              <w:rPr>
+                <w:rFonts w:ascii="Times New Roman" w:hAnsi="Times New Roman"/>
+                <w:sz w:val="24"/>
+                <w:szCs w:val="24"/>
+              </w:rPr>
+              <w:t>User Interface design</w:t>
+            </w:r>
           </w:p>
           <w:p>
             <w:pPr>
@@ -727,6 +738,9 @@
                 <w:numId w:val="2"/>
               </w:numPr>
             </w:pPr>
+            <w:r>
+              <w:t>Finished source code</w:t>
+            </w:r>
           </w:p>
           <w:p>
             <w:pPr>
@@ -735,6 +749,11 @@
                 <w:numId w:val="2"/>
               </w:numPr>
             </w:pPr>
+            <w:r>
+              <w:t>Presentation of working prototype</w:t>
+            </w:r>
+            <w:bookmarkStart w:id="0" w:name="_GoBack"/>
+            <w:bookmarkEnd w:id="0"/>
           </w:p>
           <w:p>
             <w:pPr>
@@ -770,6 +789,15 @@
                 <w:szCs w:val="24"/>
               </w:rPr>
               <w:t xml:space="preserve">Project Success Criteria: </w:t>
+            </w:r>
+            <w:r>
+              <w:rPr>
+                <w:rFonts w:ascii="Times New Roman" w:hAnsi="Times New Roman"/>
+                <w:bCs/>
+                <w:sz w:val="24"/>
+                <w:szCs w:val="24"/>
+              </w:rPr>
+              <w:t>Delivery of a finished web application that has been thoroughly tested and hosted at asp2019group1.site</w:t>
             </w:r>
           </w:p>
           <w:p/>
@@ -1211,6 +1239,8 @@
     <w:lsdException w:name="Table Subtle 2" w:semiHidden="1" w:unhideWhenUsed="1"/>
     <w:lsdException w:name="Table Web 1" w:semiHidden="1" w:unhideWhenUsed="1"/>
     <w:lsdException w:name="Table Web 2" w:semiHidden="1" w:unhideWhenUsed="1"/>
+    <w:lsdException w:name="Table Web 3" w:semiHidden="1" w:unhideWhenUsed="1"/>
+    <w:lsdException w:name="Table Theme" w:semiHidden="1" w:unhideWhenUsed="1"/>
     <w:lsdException w:name="Placeholder Text" w:semiHidden="1" w:uiPriority="99"/>
     <w:lsdException w:name="No Spacing" w:uiPriority="1" w:qFormat="1"/>
     <w:lsdException w:name="Light Shading" w:uiPriority="60"/>

</xml_diff>